<commit_message>
nieuwe versie docu en api
</commit_message>
<xml_diff>
--- a/documents/Gebruikershandleiding Gaintbomb API.docx
+++ b/documents/Gebruikershandleiding Gaintbomb API.docx
@@ -66,7 +66,13 @@
         <w:t xml:space="preserve">. </w:t>
       </w:r>
       <w:r>
-        <w:t xml:space="preserve">Nadat je bent ingelogd kun je inloggen. Dan kun je een </w:t>
+        <w:t xml:space="preserve">Nadat je bent </w:t>
+      </w:r>
+      <w:r>
+        <w:t>geregistreerd</w:t>
+      </w:r>
+      <w:r>
+        <w:t xml:space="preserve"> kun je inloggen. Dan kun je een </w:t>
       </w:r>
       <w:proofErr w:type="spellStart"/>
       <w:r>
@@ -167,6 +173,15 @@
       </w:r>
     </w:p>
     <w:p>
+      <w:r>
+        <w:t>In de controller kun je alle data ophalen.</w:t>
+      </w:r>
+      <w:r>
+        <w:br/>
+        <w:t>Zou gebruik je het:</w:t>
+      </w:r>
+    </w:p>
+    <w:p>
       <w:pPr>
         <w:shd w:val="clear" w:color="auto" w:fill="2B2B2B"/>
         <w:tabs>
@@ -227,6 +242,36 @@
           <w:shd w:val="clear" w:color="auto" w:fill="232525"/>
         </w:rPr>
       </w:pPr>
+      <w:r>
+        <w:rPr>
+          <w:rFonts w:ascii="Courier New" w:eastAsia="Times New Roman" w:hAnsi="Courier New" w:cs="Courier New"/>
+          <w:color w:val="CC7832"/>
+          <w:sz w:val="18"/>
+          <w:szCs w:val="18"/>
+          <w:shd w:val="clear" w:color="auto" w:fill="232525"/>
+        </w:rPr>
+        <w:t>//</w:t>
+      </w:r>
+      <w:r>
+        <w:rPr>
+          <w:rFonts w:ascii="Courier New" w:eastAsia="Times New Roman" w:hAnsi="Courier New" w:cs="Courier New"/>
+          <w:color w:val="CC7832"/>
+          <w:sz w:val="18"/>
+          <w:szCs w:val="18"/>
+          <w:shd w:val="clear" w:color="auto" w:fill="232525"/>
+        </w:rPr>
+        <w:t>maak nieuw object aan</w:t>
+      </w:r>
+      <w:r>
+        <w:rPr>
+          <w:rFonts w:ascii="Courier New" w:eastAsia="Times New Roman" w:hAnsi="Courier New" w:cs="Courier New"/>
+          <w:color w:val="9876AA"/>
+          <w:sz w:val="18"/>
+          <w:szCs w:val="18"/>
+          <w:shd w:val="clear" w:color="auto" w:fill="232525"/>
+        </w:rPr>
+        <w:t xml:space="preserve"> </w:t>
+      </w:r>
     </w:p>
     <w:p>
       <w:pPr>
@@ -256,7 +301,6 @@
           <w:sz w:val="18"/>
           <w:szCs w:val="18"/>
           <w:shd w:val="clear" w:color="auto" w:fill="232525"/>
-          <w:lang w:val="en-US"/>
         </w:rPr>
       </w:pPr>
       <w:r>
@@ -266,7 +310,6 @@
           <w:sz w:val="18"/>
           <w:szCs w:val="18"/>
           <w:shd w:val="clear" w:color="auto" w:fill="232525"/>
-          <w:lang w:val="en-US"/>
         </w:rPr>
         <w:t xml:space="preserve">$games </w:t>
       </w:r>
@@ -277,7 +320,6 @@
           <w:sz w:val="18"/>
           <w:szCs w:val="18"/>
           <w:shd w:val="clear" w:color="auto" w:fill="232525"/>
-          <w:lang w:val="en-US"/>
         </w:rPr>
         <w:t xml:space="preserve">= </w:t>
       </w:r>
@@ -290,7 +332,6 @@
           <w:sz w:val="18"/>
           <w:szCs w:val="18"/>
           <w:shd w:val="clear" w:color="auto" w:fill="232525"/>
-          <w:lang w:val="en-US"/>
         </w:rPr>
         <w:t xml:space="preserve">new </w:t>
       </w:r>
@@ -302,7 +343,6 @@
           <w:sz w:val="18"/>
           <w:szCs w:val="18"/>
           <w:shd w:val="clear" w:color="auto" w:fill="232525"/>
-          <w:lang w:val="en-US"/>
         </w:rPr>
         <w:t>GiantBombApi</w:t>
       </w:r>
@@ -314,7 +354,6 @@
           <w:sz w:val="18"/>
           <w:szCs w:val="18"/>
           <w:shd w:val="clear" w:color="auto" w:fill="232525"/>
-          <w:lang w:val="en-US"/>
         </w:rPr>
         <w:t>()</w:t>
       </w:r>
@@ -325,143 +364,6 @@
           <w:sz w:val="18"/>
           <w:szCs w:val="18"/>
           <w:shd w:val="clear" w:color="auto" w:fill="232525"/>
-          <w:lang w:val="en-US"/>
-        </w:rPr>
-        <w:t>;</w:t>
-      </w:r>
-      <w:r>
-        <w:rPr>
-          <w:rFonts w:ascii="Courier New" w:eastAsia="Times New Roman" w:hAnsi="Courier New" w:cs="Courier New"/>
-          <w:color w:val="CC7832"/>
-          <w:sz w:val="18"/>
-          <w:szCs w:val="18"/>
-          <w:shd w:val="clear" w:color="auto" w:fill="232525"/>
-          <w:lang w:val="en-US"/>
-        </w:rPr>
-        <w:br/>
-      </w:r>
-      <w:r>
-        <w:rPr>
-          <w:rFonts w:ascii="Courier New" w:eastAsia="Times New Roman" w:hAnsi="Courier New" w:cs="Courier New"/>
-          <w:color w:val="9876AA"/>
-          <w:sz w:val="18"/>
-          <w:szCs w:val="18"/>
-          <w:shd w:val="clear" w:color="auto" w:fill="232525"/>
-          <w:lang w:val="en-US"/>
-        </w:rPr>
-        <w:t>$</w:t>
-      </w:r>
-      <w:proofErr w:type="spellStart"/>
-      <w:r>
-        <w:rPr>
-          <w:rFonts w:ascii="Courier New" w:eastAsia="Times New Roman" w:hAnsi="Courier New" w:cs="Courier New"/>
-          <w:color w:val="9876AA"/>
-          <w:sz w:val="18"/>
-          <w:szCs w:val="18"/>
-          <w:shd w:val="clear" w:color="auto" w:fill="232525"/>
-          <w:lang w:val="en-US"/>
-        </w:rPr>
-        <w:t>gamesArray</w:t>
-      </w:r>
-      <w:proofErr w:type="spellEnd"/>
-      <w:r>
-        <w:rPr>
-          <w:rFonts w:ascii="Courier New" w:eastAsia="Times New Roman" w:hAnsi="Courier New" w:cs="Courier New"/>
-          <w:color w:val="9876AA"/>
-          <w:sz w:val="18"/>
-          <w:szCs w:val="18"/>
-          <w:shd w:val="clear" w:color="auto" w:fill="232525"/>
-          <w:lang w:val="en-US"/>
-        </w:rPr>
-        <w:t xml:space="preserve"> </w:t>
-      </w:r>
-      <w:r>
-        <w:rPr>
-          <w:rFonts w:ascii="Courier New" w:eastAsia="Times New Roman" w:hAnsi="Courier New" w:cs="Courier New"/>
-          <w:color w:val="A9B7C6"/>
-          <w:sz w:val="18"/>
-          <w:szCs w:val="18"/>
-          <w:shd w:val="clear" w:color="auto" w:fill="232525"/>
-          <w:lang w:val="en-US"/>
-        </w:rPr>
-        <w:t xml:space="preserve">= </w:t>
-      </w:r>
-      <w:r>
-        <w:rPr>
-          <w:rFonts w:ascii="Courier New" w:eastAsia="Times New Roman" w:hAnsi="Courier New" w:cs="Courier New"/>
-          <w:color w:val="9876AA"/>
-          <w:sz w:val="18"/>
-          <w:szCs w:val="18"/>
-          <w:shd w:val="clear" w:color="auto" w:fill="232525"/>
-          <w:lang w:val="en-US"/>
-        </w:rPr>
-        <w:t>$games</w:t>
-      </w:r>
-      <w:r>
-        <w:rPr>
-          <w:rFonts w:ascii="Courier New" w:eastAsia="Times New Roman" w:hAnsi="Courier New" w:cs="Courier New"/>
-          <w:color w:val="A9B7C6"/>
-          <w:sz w:val="18"/>
-          <w:szCs w:val="18"/>
-          <w:shd w:val="clear" w:color="auto" w:fill="232525"/>
-          <w:lang w:val="en-US"/>
-        </w:rPr>
-        <w:t>-&gt;</w:t>
-      </w:r>
-      <w:proofErr w:type="spellStart"/>
-      <w:r>
-        <w:rPr>
-          <w:rFonts w:ascii="Courier New" w:eastAsia="Times New Roman" w:hAnsi="Courier New" w:cs="Courier New"/>
-          <w:color w:val="A9B7C6"/>
-          <w:sz w:val="18"/>
-          <w:szCs w:val="18"/>
-          <w:shd w:val="clear" w:color="auto" w:fill="344134"/>
-          <w:lang w:val="en-US"/>
-        </w:rPr>
-        <w:t>getAllGameInfoById</w:t>
-      </w:r>
-      <w:proofErr w:type="spellEnd"/>
-      <w:r>
-        <w:rPr>
-          <w:rFonts w:ascii="Courier New" w:eastAsia="Times New Roman" w:hAnsi="Courier New" w:cs="Courier New"/>
-          <w:color w:val="A9B7C6"/>
-          <w:sz w:val="18"/>
-          <w:szCs w:val="18"/>
-          <w:shd w:val="clear" w:color="auto" w:fill="232525"/>
-          <w:lang w:val="en-US"/>
-        </w:rPr>
-        <w:t>(</w:t>
-      </w:r>
-      <w:r>
-        <w:rPr>
-          <w:rFonts w:ascii="Courier New" w:eastAsia="Times New Roman" w:hAnsi="Courier New" w:cs="Courier New"/>
-          <w:color w:val="6897BB"/>
-          <w:sz w:val="18"/>
-          <w:szCs w:val="18"/>
-          <w:shd w:val="clear" w:color="auto" w:fill="232525"/>
-          <w:lang w:val="en-US"/>
-        </w:rPr>
-        <w:t>46090</w:t>
-      </w:r>
-      <w:r>
-        <w:rPr>
-          <w:rFonts w:ascii="Courier New" w:eastAsia="Times New Roman" w:hAnsi="Courier New" w:cs="Courier New"/>
-          <w:color w:val="A9B7C6"/>
-          <w:sz w:val="18"/>
-          <w:szCs w:val="18"/>
-          <w:shd w:val="clear" w:color="auto" w:fill="232525"/>
-          <w:lang w:val="en-US"/>
-        </w:rPr>
-        <w:t>)</w:t>
-      </w:r>
-      <w:r>
-        <w:rPr>
-          <w:rFonts w:ascii="Courier New" w:eastAsia="Times New Roman" w:hAnsi="Courier New" w:cs="Courier New"/>
-          <w:color w:val="CC7832"/>
-          <w:sz w:val="18"/>
-          <w:szCs w:val="18"/>
-          <w:shd w:val="clear" w:color="auto" w:fill="232525"/>
-          <w:lang w:val="en-US"/>
         </w:rPr>
         <w:t>;</w:t>
       </w:r>
@@ -494,7 +396,6 @@
           <w:sz w:val="18"/>
           <w:szCs w:val="18"/>
           <w:shd w:val="clear" w:color="auto" w:fill="232525"/>
-          <w:lang w:val="en-US"/>
         </w:rPr>
       </w:pPr>
     </w:p>
@@ -526,20 +427,195 @@
           <w:sz w:val="18"/>
           <w:szCs w:val="18"/>
           <w:shd w:val="clear" w:color="auto" w:fill="232525"/>
-          <w:lang w:val="en-US"/>
         </w:rPr>
       </w:pPr>
-    </w:p>
-    <w:p>
-      <w:pPr>
-        <w:rPr>
-          <w:lang w:val="en-US"/>
-        </w:rPr>
-      </w:pPr>
-    </w:p>
-    <w:p>
-      <w:r>
-        <w:t>Vraag alle games van vlambeer op:</w:t>
+      <w:r>
+        <w:rPr>
+          <w:rFonts w:ascii="Courier New" w:eastAsia="Times New Roman" w:hAnsi="Courier New" w:cs="Courier New"/>
+          <w:color w:val="CC7832"/>
+          <w:sz w:val="18"/>
+          <w:szCs w:val="18"/>
+          <w:shd w:val="clear" w:color="auto" w:fill="232525"/>
+        </w:rPr>
+        <w:t xml:space="preserve">//voer </w:t>
+      </w:r>
+      <w:proofErr w:type="spellStart"/>
+      <w:r>
+        <w:rPr>
+          <w:rFonts w:ascii="Courier New" w:eastAsia="Times New Roman" w:hAnsi="Courier New" w:cs="Courier New"/>
+          <w:color w:val="CC7832"/>
+          <w:sz w:val="18"/>
+          <w:szCs w:val="18"/>
+          <w:shd w:val="clear" w:color="auto" w:fill="232525"/>
+        </w:rPr>
+        <w:t>querie</w:t>
+      </w:r>
+      <w:proofErr w:type="spellEnd"/>
+      <w:r>
+        <w:rPr>
+          <w:rFonts w:ascii="Courier New" w:eastAsia="Times New Roman" w:hAnsi="Courier New" w:cs="Courier New"/>
+          <w:color w:val="CC7832"/>
+          <w:sz w:val="18"/>
+          <w:szCs w:val="18"/>
+          <w:shd w:val="clear" w:color="auto" w:fill="232525"/>
+        </w:rPr>
+        <w:t xml:space="preserve"> uit en ze</w:t>
+      </w:r>
+      <w:r>
+        <w:rPr>
+          <w:rFonts w:ascii="Courier New" w:eastAsia="Times New Roman" w:hAnsi="Courier New" w:cs="Courier New"/>
+          <w:color w:val="CC7832"/>
+          <w:sz w:val="18"/>
+          <w:szCs w:val="18"/>
+          <w:shd w:val="clear" w:color="auto" w:fill="232525"/>
+        </w:rPr>
+        <w:t xml:space="preserve">t het in een </w:t>
+      </w:r>
+      <w:proofErr w:type="spellStart"/>
+      <w:r>
+        <w:rPr>
+          <w:rFonts w:ascii="Courier New" w:eastAsia="Times New Roman" w:hAnsi="Courier New" w:cs="Courier New"/>
+          <w:color w:val="CC7832"/>
+          <w:sz w:val="18"/>
+          <w:szCs w:val="18"/>
+          <w:shd w:val="clear" w:color="auto" w:fill="232525"/>
+        </w:rPr>
+        <w:t>variable</w:t>
+      </w:r>
+      <w:proofErr w:type="spellEnd"/>
+      <w:r>
+        <w:rPr>
+          <w:rFonts w:ascii="Courier New" w:eastAsia="Times New Roman" w:hAnsi="Courier New" w:cs="Courier New"/>
+          <w:color w:val="CC7832"/>
+          <w:sz w:val="18"/>
+          <w:szCs w:val="18"/>
+          <w:shd w:val="clear" w:color="auto" w:fill="232525"/>
+        </w:rPr>
+        <w:br/>
+      </w:r>
+      <w:r>
+        <w:rPr>
+          <w:rFonts w:ascii="Courier New" w:eastAsia="Times New Roman" w:hAnsi="Courier New" w:cs="Courier New"/>
+          <w:color w:val="9876AA"/>
+          <w:sz w:val="18"/>
+          <w:szCs w:val="18"/>
+          <w:shd w:val="clear" w:color="auto" w:fill="232525"/>
+        </w:rPr>
+        <w:t>$</w:t>
+      </w:r>
+      <w:proofErr w:type="spellStart"/>
+      <w:r>
+        <w:rPr>
+          <w:rFonts w:ascii="Courier New" w:eastAsia="Times New Roman" w:hAnsi="Courier New" w:cs="Courier New"/>
+          <w:color w:val="9876AA"/>
+          <w:sz w:val="18"/>
+          <w:szCs w:val="18"/>
+          <w:shd w:val="clear" w:color="auto" w:fill="232525"/>
+        </w:rPr>
+        <w:t>gamesArray</w:t>
+      </w:r>
+      <w:proofErr w:type="spellEnd"/>
+      <w:r>
+        <w:rPr>
+          <w:rFonts w:ascii="Courier New" w:eastAsia="Times New Roman" w:hAnsi="Courier New" w:cs="Courier New"/>
+          <w:color w:val="9876AA"/>
+          <w:sz w:val="18"/>
+          <w:szCs w:val="18"/>
+          <w:shd w:val="clear" w:color="auto" w:fill="232525"/>
+        </w:rPr>
+        <w:t xml:space="preserve"> </w:t>
+      </w:r>
+      <w:r>
+        <w:rPr>
+          <w:rFonts w:ascii="Courier New" w:eastAsia="Times New Roman" w:hAnsi="Courier New" w:cs="Courier New"/>
+          <w:color w:val="A9B7C6"/>
+          <w:sz w:val="18"/>
+          <w:szCs w:val="18"/>
+          <w:shd w:val="clear" w:color="auto" w:fill="232525"/>
+        </w:rPr>
+        <w:t xml:space="preserve">= </w:t>
+      </w:r>
+      <w:r>
+        <w:rPr>
+          <w:rFonts w:ascii="Courier New" w:eastAsia="Times New Roman" w:hAnsi="Courier New" w:cs="Courier New"/>
+          <w:color w:val="9876AA"/>
+          <w:sz w:val="18"/>
+          <w:szCs w:val="18"/>
+          <w:shd w:val="clear" w:color="auto" w:fill="232525"/>
+        </w:rPr>
+        <w:t>$games</w:t>
+      </w:r>
+      <w:r>
+        <w:rPr>
+          <w:rFonts w:ascii="Courier New" w:eastAsia="Times New Roman" w:hAnsi="Courier New" w:cs="Courier New"/>
+          <w:color w:val="A9B7C6"/>
+          <w:sz w:val="18"/>
+          <w:szCs w:val="18"/>
+          <w:shd w:val="clear" w:color="auto" w:fill="232525"/>
+        </w:rPr>
+        <w:t>-&gt;</w:t>
+      </w:r>
+      <w:proofErr w:type="spellStart"/>
+      <w:r>
+        <w:rPr>
+          <w:rFonts w:ascii="Courier New" w:eastAsia="Times New Roman" w:hAnsi="Courier New" w:cs="Courier New"/>
+          <w:color w:val="A9B7C6"/>
+          <w:sz w:val="18"/>
+          <w:szCs w:val="18"/>
+          <w:shd w:val="clear" w:color="auto" w:fill="344134"/>
+        </w:rPr>
+        <w:t>getAllGameInfoById</w:t>
+      </w:r>
+      <w:proofErr w:type="spellEnd"/>
+      <w:r>
+        <w:rPr>
+          <w:rFonts w:ascii="Courier New" w:eastAsia="Times New Roman" w:hAnsi="Courier New" w:cs="Courier New"/>
+          <w:color w:val="A9B7C6"/>
+          <w:sz w:val="18"/>
+          <w:szCs w:val="18"/>
+          <w:shd w:val="clear" w:color="auto" w:fill="232525"/>
+        </w:rPr>
+        <w:t>(</w:t>
+      </w:r>
+      <w:r>
+        <w:rPr>
+          <w:rFonts w:ascii="Courier New" w:eastAsia="Times New Roman" w:hAnsi="Courier New" w:cs="Courier New"/>
+          <w:color w:val="6897BB"/>
+          <w:sz w:val="18"/>
+          <w:szCs w:val="18"/>
+          <w:shd w:val="clear" w:color="auto" w:fill="232525"/>
+        </w:rPr>
+        <w:t>46090</w:t>
+      </w:r>
+      <w:r>
+        <w:rPr>
+          <w:rFonts w:ascii="Courier New" w:eastAsia="Times New Roman" w:hAnsi="Courier New" w:cs="Courier New"/>
+          <w:color w:val="A9B7C6"/>
+          <w:sz w:val="18"/>
+          <w:szCs w:val="18"/>
+          <w:shd w:val="clear" w:color="auto" w:fill="232525"/>
+        </w:rPr>
+        <w:t>)</w:t>
+      </w:r>
+      <w:r>
+        <w:rPr>
+          <w:rFonts w:ascii="Courier New" w:eastAsia="Times New Roman" w:hAnsi="Courier New" w:cs="Courier New"/>
+          <w:color w:val="CC7832"/>
+          <w:sz w:val="18"/>
+          <w:szCs w:val="18"/>
+          <w:shd w:val="clear" w:color="auto" w:fill="232525"/>
+        </w:rPr>
+        <w:t>;</w:t>
+      </w:r>
+      <w:r>
+        <w:rPr>
+          <w:rFonts w:ascii="Courier New" w:eastAsia="Times New Roman" w:hAnsi="Courier New" w:cs="Courier New"/>
+          <w:color w:val="CC7832"/>
+          <w:sz w:val="18"/>
+          <w:szCs w:val="18"/>
+          <w:shd w:val="clear" w:color="auto" w:fill="232525"/>
+        </w:rPr>
+        <w:t xml:space="preserve"> // output is array</w:t>
       </w:r>
     </w:p>
     <w:p>
@@ -604,6 +680,12 @@
         </w:rPr>
       </w:pPr>
     </w:p>
+    <w:p/>
+    <w:p>
+      <w:r>
+        <w:t>Vraag alle games van vlambeer op:</w:t>
+      </w:r>
+    </w:p>
     <w:p>
       <w:pPr>
         <w:shd w:val="clear" w:color="auto" w:fill="2B2B2B"/>
@@ -632,215 +714,8 @@
           <w:sz w:val="18"/>
           <w:szCs w:val="18"/>
           <w:shd w:val="clear" w:color="auto" w:fill="232525"/>
-          <w:lang w:val="en-US"/>
         </w:rPr>
       </w:pPr>
-      <w:r>
-        <w:rPr>
-          <w:rFonts w:ascii="Courier New" w:eastAsia="Times New Roman" w:hAnsi="Courier New" w:cs="Courier New"/>
-          <w:color w:val="9876AA"/>
-          <w:sz w:val="18"/>
-          <w:szCs w:val="18"/>
-          <w:shd w:val="clear" w:color="auto" w:fill="232525"/>
-          <w:lang w:val="en-US"/>
-        </w:rPr>
-        <w:t xml:space="preserve">$games </w:t>
-      </w:r>
-      <w:r>
-        <w:rPr>
-          <w:rFonts w:ascii="Courier New" w:eastAsia="Times New Roman" w:hAnsi="Courier New" w:cs="Courier New"/>
-          <w:color w:val="A9B7C6"/>
-          <w:sz w:val="18"/>
-          <w:szCs w:val="18"/>
-          <w:shd w:val="clear" w:color="auto" w:fill="232525"/>
-          <w:lang w:val="en-US"/>
-        </w:rPr>
-        <w:t xml:space="preserve">= </w:t>
-      </w:r>
-      <w:r>
-        <w:rPr>
-          <w:rFonts w:ascii="Courier New" w:eastAsia="Times New Roman" w:hAnsi="Courier New" w:cs="Courier New"/>
-          <w:b/>
-          <w:bCs/>
-          <w:color w:val="CC7832"/>
-          <w:sz w:val="18"/>
-          <w:szCs w:val="18"/>
-          <w:shd w:val="clear" w:color="auto" w:fill="232525"/>
-          <w:lang w:val="en-US"/>
-        </w:rPr>
-        <w:t xml:space="preserve">new </w:t>
-      </w:r>
-      <w:proofErr w:type="spellStart"/>
-      <w:r>
-        <w:rPr>
-          <w:rFonts w:ascii="Courier New" w:eastAsia="Times New Roman" w:hAnsi="Courier New" w:cs="Courier New"/>
-          <w:color w:val="A9B7C6"/>
-          <w:sz w:val="18"/>
-          <w:szCs w:val="18"/>
-          <w:shd w:val="clear" w:color="auto" w:fill="232525"/>
-          <w:lang w:val="en-US"/>
-        </w:rPr>
-        <w:t>GiantBombApi</w:t>
-      </w:r>
-      <w:proofErr w:type="spellEnd"/>
-      <w:r>
-        <w:rPr>
-          <w:rFonts w:ascii="Courier New" w:eastAsia="Times New Roman" w:hAnsi="Courier New" w:cs="Courier New"/>
-          <w:color w:val="A9B7C6"/>
-          <w:sz w:val="18"/>
-          <w:szCs w:val="18"/>
-          <w:shd w:val="clear" w:color="auto" w:fill="232525"/>
-          <w:lang w:val="en-US"/>
-        </w:rPr>
-        <w:t>()</w:t>
-      </w:r>
-      <w:r>
-        <w:rPr>
-          <w:rFonts w:ascii="Courier New" w:eastAsia="Times New Roman" w:hAnsi="Courier New" w:cs="Courier New"/>
-          <w:color w:val="CC7832"/>
-          <w:sz w:val="18"/>
-          <w:szCs w:val="18"/>
-          <w:shd w:val="clear" w:color="auto" w:fill="232525"/>
-          <w:lang w:val="en-US"/>
-        </w:rPr>
-        <w:t>;</w:t>
-      </w:r>
-      <w:r>
-        <w:rPr>
-          <w:rFonts w:ascii="Courier New" w:eastAsia="Times New Roman" w:hAnsi="Courier New" w:cs="Courier New"/>
-          <w:color w:val="CC7832"/>
-          <w:sz w:val="18"/>
-          <w:szCs w:val="18"/>
-          <w:shd w:val="clear" w:color="auto" w:fill="232525"/>
-          <w:lang w:val="en-US"/>
-        </w:rPr>
-        <w:br/>
-      </w:r>
-      <w:r>
-        <w:rPr>
-          <w:rFonts w:ascii="Courier New" w:eastAsia="Times New Roman" w:hAnsi="Courier New" w:cs="Courier New"/>
-          <w:color w:val="9876AA"/>
-          <w:sz w:val="18"/>
-          <w:szCs w:val="18"/>
-          <w:shd w:val="clear" w:color="auto" w:fill="232525"/>
-          <w:lang w:val="en-US"/>
-        </w:rPr>
-        <w:t>$</w:t>
-      </w:r>
-      <w:proofErr w:type="spellStart"/>
-      <w:r>
-        <w:rPr>
-          <w:rFonts w:ascii="Courier New" w:eastAsia="Times New Roman" w:hAnsi="Courier New" w:cs="Courier New"/>
-          <w:color w:val="9876AA"/>
-          <w:sz w:val="18"/>
-          <w:szCs w:val="18"/>
-          <w:shd w:val="clear" w:color="auto" w:fill="232525"/>
-          <w:lang w:val="en-US"/>
-        </w:rPr>
-        <w:t>gamesArray</w:t>
-      </w:r>
-      <w:proofErr w:type="spellEnd"/>
-      <w:r>
-        <w:rPr>
-          <w:rFonts w:ascii="Courier New" w:eastAsia="Times New Roman" w:hAnsi="Courier New" w:cs="Courier New"/>
-          <w:color w:val="9876AA"/>
-          <w:sz w:val="18"/>
-          <w:szCs w:val="18"/>
-          <w:shd w:val="clear" w:color="auto" w:fill="232525"/>
-          <w:lang w:val="en-US"/>
-        </w:rPr>
-        <w:t xml:space="preserve"> </w:t>
-      </w:r>
-      <w:r>
-        <w:rPr>
-          <w:rFonts w:ascii="Courier New" w:eastAsia="Times New Roman" w:hAnsi="Courier New" w:cs="Courier New"/>
-          <w:color w:val="A9B7C6"/>
-          <w:sz w:val="18"/>
-          <w:szCs w:val="18"/>
-          <w:shd w:val="clear" w:color="auto" w:fill="232525"/>
-          <w:lang w:val="en-US"/>
-        </w:rPr>
-        <w:t xml:space="preserve">= </w:t>
-      </w:r>
-      <w:r>
-        <w:rPr>
-          <w:rFonts w:ascii="Courier New" w:eastAsia="Times New Roman" w:hAnsi="Courier New" w:cs="Courier New"/>
-          <w:color w:val="9876AA"/>
-          <w:sz w:val="18"/>
-          <w:szCs w:val="18"/>
-          <w:shd w:val="clear" w:color="auto" w:fill="232525"/>
-          <w:lang w:val="en-US"/>
-        </w:rPr>
-        <w:t>$games</w:t>
-      </w:r>
-      <w:r>
-        <w:rPr>
-          <w:rFonts w:ascii="Courier New" w:eastAsia="Times New Roman" w:hAnsi="Courier New" w:cs="Courier New"/>
-          <w:color w:val="A9B7C6"/>
-          <w:sz w:val="18"/>
-          <w:szCs w:val="18"/>
-          <w:shd w:val="clear" w:color="auto" w:fill="232525"/>
-          <w:lang w:val="en-US"/>
-        </w:rPr>
-        <w:t>-&gt;</w:t>
-      </w:r>
-      <w:proofErr w:type="spellStart"/>
-      <w:r>
-        <w:rPr>
-          <w:rFonts w:ascii="Courier New" w:eastAsia="Times New Roman" w:hAnsi="Courier New" w:cs="Courier New"/>
-          <w:color w:val="A9B7C6"/>
-          <w:sz w:val="18"/>
-          <w:szCs w:val="18"/>
-          <w:shd w:val="clear" w:color="auto" w:fill="344134"/>
-          <w:lang w:val="en-US"/>
-        </w:rPr>
-        <w:t>getAllGameInfoById</w:t>
-      </w:r>
-      <w:proofErr w:type="spellEnd"/>
-      <w:r>
-        <w:rPr>
-          <w:rFonts w:ascii="Courier New" w:eastAsia="Times New Roman" w:hAnsi="Courier New" w:cs="Courier New"/>
-          <w:color w:val="A9B7C6"/>
-          <w:sz w:val="18"/>
-          <w:szCs w:val="18"/>
-          <w:shd w:val="clear" w:color="auto" w:fill="232525"/>
-          <w:lang w:val="en-US"/>
-        </w:rPr>
-        <w:t>(</w:t>
-      </w:r>
-      <w:r>
-        <w:rPr>
-          <w:rFonts w:ascii="Courier New" w:eastAsia="Times New Roman" w:hAnsi="Courier New" w:cs="Courier New"/>
-          <w:color w:val="6897BB"/>
-          <w:sz w:val="18"/>
-          <w:szCs w:val="18"/>
-          <w:shd w:val="clear" w:color="auto" w:fill="232525"/>
-          <w:lang w:val="en-US"/>
-        </w:rPr>
-        <w:t>46090</w:t>
-      </w:r>
-      <w:r>
-        <w:rPr>
-          <w:rFonts w:ascii="Courier New" w:eastAsia="Times New Roman" w:hAnsi="Courier New" w:cs="Courier New"/>
-          <w:color w:val="A9B7C6"/>
-          <w:sz w:val="18"/>
-          <w:szCs w:val="18"/>
-          <w:shd w:val="clear" w:color="auto" w:fill="232525"/>
-          <w:lang w:val="en-US"/>
-        </w:rPr>
-        <w:t>)</w:t>
-      </w:r>
-      <w:r>
-        <w:rPr>
-          <w:rFonts w:ascii="Courier New" w:eastAsia="Times New Roman" w:hAnsi="Courier New" w:cs="Courier New"/>
-          <w:color w:val="CC7832"/>
-          <w:sz w:val="18"/>
-          <w:szCs w:val="18"/>
-          <w:shd w:val="clear" w:color="auto" w:fill="232525"/>
-          <w:lang w:val="en-US"/>
-        </w:rPr>
-        <w:t>;</w:t>
-      </w:r>
     </w:p>
     <w:p>
       <w:pPr>
@@ -866,13 +741,277 @@
         <w:spacing w:after="0" w:line="240" w:lineRule="auto"/>
         <w:rPr>
           <w:rFonts w:ascii="Courier New" w:eastAsia="Times New Roman" w:hAnsi="Courier New" w:cs="Courier New"/>
-          <w:color w:val="CC7832"/>
-          <w:sz w:val="18"/>
-          <w:szCs w:val="18"/>
-          <w:shd w:val="clear" w:color="auto" w:fill="232525"/>
-          <w:lang w:val="en-US"/>
+          <w:color w:val="9876AA"/>
+          <w:sz w:val="18"/>
+          <w:szCs w:val="18"/>
+          <w:shd w:val="clear" w:color="auto" w:fill="232525"/>
         </w:rPr>
       </w:pPr>
+      <w:r>
+        <w:rPr>
+          <w:rFonts w:ascii="Courier New" w:eastAsia="Times New Roman" w:hAnsi="Courier New" w:cs="Courier New"/>
+          <w:color w:val="CC7832"/>
+          <w:sz w:val="18"/>
+          <w:szCs w:val="18"/>
+          <w:shd w:val="clear" w:color="auto" w:fill="232525"/>
+        </w:rPr>
+        <w:t>//</w:t>
+      </w:r>
+      <w:r>
+        <w:rPr>
+          <w:rFonts w:ascii="Courier New" w:eastAsia="Times New Roman" w:hAnsi="Courier New" w:cs="Courier New"/>
+          <w:color w:val="CC7832"/>
+          <w:sz w:val="18"/>
+          <w:szCs w:val="18"/>
+          <w:shd w:val="clear" w:color="auto" w:fill="232525"/>
+        </w:rPr>
+        <w:t>maak nieuw object aan</w:t>
+      </w:r>
+      <w:r>
+        <w:rPr>
+          <w:rFonts w:ascii="Courier New" w:eastAsia="Times New Roman" w:hAnsi="Courier New" w:cs="Courier New"/>
+          <w:color w:val="9876AA"/>
+          <w:sz w:val="18"/>
+          <w:szCs w:val="18"/>
+          <w:shd w:val="clear" w:color="auto" w:fill="232525"/>
+        </w:rPr>
+        <w:t xml:space="preserve"> </w:t>
+      </w:r>
+    </w:p>
+    <w:p>
+      <w:pPr>
+        <w:pStyle w:val="HTML-voorafopgemaakt"/>
+        <w:shd w:val="clear" w:color="auto" w:fill="2B2B2B"/>
+        <w:rPr>
+          <w:color w:val="CC7832"/>
+          <w:sz w:val="18"/>
+          <w:szCs w:val="18"/>
+          <w:shd w:val="clear" w:color="auto" w:fill="232525"/>
+          <w:lang w:val="en-US"/>
+        </w:rPr>
+      </w:pPr>
+      <w:r>
+        <w:rPr>
+          <w:color w:val="9876AA"/>
+          <w:sz w:val="18"/>
+          <w:szCs w:val="18"/>
+          <w:shd w:val="clear" w:color="auto" w:fill="232525"/>
+          <w:lang w:val="en-US"/>
+        </w:rPr>
+        <w:t xml:space="preserve">$games </w:t>
+      </w:r>
+      <w:r>
+        <w:rPr>
+          <w:color w:val="A9B7C6"/>
+          <w:sz w:val="18"/>
+          <w:szCs w:val="18"/>
+          <w:shd w:val="clear" w:color="auto" w:fill="232525"/>
+          <w:lang w:val="en-US"/>
+        </w:rPr>
+        <w:t xml:space="preserve">= </w:t>
+      </w:r>
+      <w:r>
+        <w:rPr>
+          <w:b/>
+          <w:bCs/>
+          <w:color w:val="CC7832"/>
+          <w:sz w:val="18"/>
+          <w:szCs w:val="18"/>
+          <w:shd w:val="clear" w:color="auto" w:fill="232525"/>
+          <w:lang w:val="en-US"/>
+        </w:rPr>
+        <w:t xml:space="preserve">new </w:t>
+      </w:r>
+      <w:proofErr w:type="spellStart"/>
+      <w:r>
+        <w:rPr>
+          <w:color w:val="A9B7C6"/>
+          <w:sz w:val="18"/>
+          <w:szCs w:val="18"/>
+          <w:shd w:val="clear" w:color="auto" w:fill="232525"/>
+          <w:lang w:val="en-US"/>
+        </w:rPr>
+        <w:t>GiantBombApi</w:t>
+      </w:r>
+      <w:proofErr w:type="spellEnd"/>
+      <w:r>
+        <w:rPr>
+          <w:color w:val="A9B7C6"/>
+          <w:sz w:val="18"/>
+          <w:szCs w:val="18"/>
+          <w:shd w:val="clear" w:color="auto" w:fill="232525"/>
+          <w:lang w:val="en-US"/>
+        </w:rPr>
+        <w:t>()</w:t>
+      </w:r>
+      <w:r>
+        <w:rPr>
+          <w:color w:val="CC7832"/>
+          <w:sz w:val="18"/>
+          <w:szCs w:val="18"/>
+          <w:shd w:val="clear" w:color="auto" w:fill="232525"/>
+          <w:lang w:val="en-US"/>
+        </w:rPr>
+        <w:t>;</w:t>
+      </w:r>
+    </w:p>
+    <w:p>
+      <w:pPr>
+        <w:pStyle w:val="HTML-voorafopgemaakt"/>
+        <w:shd w:val="clear" w:color="auto" w:fill="2B2B2B"/>
+        <w:rPr>
+          <w:color w:val="CC7832"/>
+          <w:sz w:val="18"/>
+          <w:szCs w:val="18"/>
+          <w:shd w:val="clear" w:color="auto" w:fill="232525"/>
+          <w:lang w:val="en-US"/>
+        </w:rPr>
+      </w:pPr>
+    </w:p>
+    <w:p>
+      <w:pPr>
+        <w:pStyle w:val="HTML-voorafopgemaakt"/>
+        <w:shd w:val="clear" w:color="auto" w:fill="2B2B2B"/>
+        <w:rPr>
+          <w:color w:val="A9B7C6"/>
+          <w:sz w:val="18"/>
+          <w:szCs w:val="18"/>
+        </w:rPr>
+      </w:pPr>
+      <w:r>
+        <w:rPr>
+          <w:color w:val="CC7832"/>
+          <w:sz w:val="18"/>
+          <w:szCs w:val="18"/>
+          <w:shd w:val="clear" w:color="auto" w:fill="232525"/>
+        </w:rPr>
+        <w:t xml:space="preserve">//voer </w:t>
+      </w:r>
+      <w:proofErr w:type="spellStart"/>
+      <w:r>
+        <w:rPr>
+          <w:color w:val="CC7832"/>
+          <w:sz w:val="18"/>
+          <w:szCs w:val="18"/>
+          <w:shd w:val="clear" w:color="auto" w:fill="232525"/>
+        </w:rPr>
+        <w:t>querie</w:t>
+      </w:r>
+      <w:proofErr w:type="spellEnd"/>
+      <w:r>
+        <w:rPr>
+          <w:color w:val="CC7832"/>
+          <w:sz w:val="18"/>
+          <w:szCs w:val="18"/>
+          <w:shd w:val="clear" w:color="auto" w:fill="232525"/>
+        </w:rPr>
+        <w:t xml:space="preserve"> uit en ze</w:t>
+      </w:r>
+      <w:r>
+        <w:rPr>
+          <w:color w:val="CC7832"/>
+          <w:sz w:val="18"/>
+          <w:szCs w:val="18"/>
+          <w:shd w:val="clear" w:color="auto" w:fill="232525"/>
+        </w:rPr>
+        <w:t xml:space="preserve">t het in een </w:t>
+      </w:r>
+      <w:proofErr w:type="spellStart"/>
+      <w:r>
+        <w:rPr>
+          <w:color w:val="CC7832"/>
+          <w:sz w:val="18"/>
+          <w:szCs w:val="18"/>
+          <w:shd w:val="clear" w:color="auto" w:fill="232525"/>
+        </w:rPr>
+        <w:t>variable</w:t>
+      </w:r>
+      <w:proofErr w:type="spellEnd"/>
+      <w:r>
+        <w:rPr>
+          <w:color w:val="CC7832"/>
+          <w:sz w:val="18"/>
+          <w:szCs w:val="18"/>
+          <w:shd w:val="clear" w:color="auto" w:fill="232525"/>
+        </w:rPr>
+        <w:br/>
+      </w:r>
+      <w:r>
+        <w:rPr>
+          <w:color w:val="9876AA"/>
+          <w:sz w:val="18"/>
+          <w:szCs w:val="18"/>
+          <w:shd w:val="clear" w:color="auto" w:fill="232525"/>
+        </w:rPr>
+        <w:t>$</w:t>
+      </w:r>
+      <w:proofErr w:type="spellStart"/>
+      <w:r>
+        <w:rPr>
+          <w:color w:val="9876AA"/>
+          <w:sz w:val="18"/>
+          <w:szCs w:val="18"/>
+          <w:shd w:val="clear" w:color="auto" w:fill="232525"/>
+        </w:rPr>
+        <w:t>gamesArray</w:t>
+      </w:r>
+      <w:proofErr w:type="spellEnd"/>
+      <w:r>
+        <w:rPr>
+          <w:color w:val="9876AA"/>
+          <w:sz w:val="18"/>
+          <w:szCs w:val="18"/>
+          <w:shd w:val="clear" w:color="auto" w:fill="232525"/>
+        </w:rPr>
+        <w:t xml:space="preserve"> </w:t>
+      </w:r>
+      <w:r>
+        <w:rPr>
+          <w:color w:val="A9B7C6"/>
+          <w:sz w:val="18"/>
+          <w:szCs w:val="18"/>
+          <w:shd w:val="clear" w:color="auto" w:fill="232525"/>
+        </w:rPr>
+        <w:t xml:space="preserve">= </w:t>
+      </w:r>
+      <w:r>
+        <w:rPr>
+          <w:color w:val="9876AA"/>
+          <w:sz w:val="18"/>
+          <w:szCs w:val="18"/>
+          <w:shd w:val="clear" w:color="auto" w:fill="232525"/>
+        </w:rPr>
+        <w:t>$games</w:t>
+      </w:r>
+      <w:r>
+        <w:rPr>
+          <w:color w:val="A9B7C6"/>
+          <w:sz w:val="18"/>
+          <w:szCs w:val="18"/>
+          <w:shd w:val="clear" w:color="auto" w:fill="232525"/>
+        </w:rPr>
+        <w:t>-&gt;</w:t>
+      </w:r>
+      <w:proofErr w:type="spellStart"/>
+      <w:r>
+        <w:rPr>
+          <w:color w:val="A9B7C6"/>
+          <w:sz w:val="18"/>
+          <w:szCs w:val="18"/>
+          <w:shd w:val="clear" w:color="auto" w:fill="344134"/>
+        </w:rPr>
+        <w:t>getAllGames</w:t>
+      </w:r>
+      <w:proofErr w:type="spellEnd"/>
+      <w:r>
+        <w:rPr>
+          <w:color w:val="CC7832"/>
+          <w:sz w:val="18"/>
+          <w:szCs w:val="18"/>
+          <w:shd w:val="clear" w:color="auto" w:fill="232525"/>
+        </w:rPr>
+        <w:t>; // output is array</w:t>
+      </w:r>
     </w:p>
     <w:p>
       <w:pPr>
@@ -901,12 +1040,13 @@
           <w:color w:val="A9B7C6"/>
           <w:sz w:val="18"/>
           <w:szCs w:val="18"/>
-          <w:lang w:val="en-US"/>
         </w:rPr>
       </w:pPr>
     </w:p>
-    <w:p/>
-    <w:p>
+    <w:p>
+      <w:r>
+        <w:br/>
+      </w:r>
       <w:r>
         <w:t xml:space="preserve">Vraag </w:t>
       </w:r>
@@ -925,12 +1065,7 @@
         <w:t xml:space="preserve"> van de game</w:t>
       </w:r>
       <w:r>
-        <w:t xml:space="preserve"> (dus naam en korte </w:t>
-      </w:r>
-      <w:bookmarkStart w:id="0" w:name="_GoBack"/>
-      <w:bookmarkEnd w:id="0"/>
-      <w:r>
-        <w:t>beschrijving)</w:t>
+        <w:t xml:space="preserve"> (dus naam en korte beschrijving)</w:t>
       </w:r>
     </w:p>
     <w:p>
@@ -1194,6 +1329,26 @@
         </w:rPr>
         <w:t>;</w:t>
       </w:r>
+      <w:r>
+        <w:rPr>
+          <w:color w:val="CC7832"/>
+          <w:sz w:val="18"/>
+          <w:szCs w:val="18"/>
+          <w:shd w:val="clear" w:color="auto" w:fill="232525"/>
+          <w:lang w:val="en-US"/>
+        </w:rPr>
+        <w:t xml:space="preserve"> </w:t>
+      </w:r>
+      <w:r>
+        <w:rPr>
+          <w:color w:val="CC7832"/>
+          <w:sz w:val="18"/>
+          <w:szCs w:val="18"/>
+          <w:shd w:val="clear" w:color="auto" w:fill="232525"/>
+          <w:lang w:val="en-US"/>
+        </w:rPr>
+        <w:t>// output is array</w:t>
+      </w:r>
     </w:p>
     <w:p>
       <w:pPr>
@@ -1262,6 +1417,340 @@
     <w:p>
       <w:pPr>
         <w:rPr>
+          <w:lang w:val="en-US"/>
+        </w:rPr>
+      </w:pPr>
+      <w:r>
+        <w:rPr>
+          <w:lang w:val="en-US"/>
+        </w:rPr>
+        <w:br/>
+      </w:r>
+      <w:proofErr w:type="spellStart"/>
+      <w:r>
+        <w:rPr>
+          <w:lang w:val="en-US"/>
+        </w:rPr>
+        <w:t>Vraag</w:t>
+      </w:r>
+      <w:proofErr w:type="spellEnd"/>
+      <w:r>
+        <w:rPr>
+          <w:lang w:val="en-US"/>
+        </w:rPr>
+        <w:t xml:space="preserve"> </w:t>
+      </w:r>
+      <w:proofErr w:type="spellStart"/>
+      <w:r>
+        <w:rPr>
+          <w:lang w:val="en-US"/>
+        </w:rPr>
+        <w:t>naam</w:t>
+      </w:r>
+      <w:proofErr w:type="spellEnd"/>
+      <w:r>
+        <w:rPr>
+          <w:lang w:val="en-US"/>
+        </w:rPr>
+        <w:t xml:space="preserve"> op van game </w:t>
+      </w:r>
+      <w:proofErr w:type="spellStart"/>
+      <w:r>
+        <w:rPr>
+          <w:lang w:val="en-US"/>
+        </w:rPr>
+        <w:t>d.m.v</w:t>
+      </w:r>
+      <w:proofErr w:type="spellEnd"/>
+      <w:r>
+        <w:rPr>
+          <w:lang w:val="en-US"/>
+        </w:rPr>
+        <w:t>. id</w:t>
+      </w:r>
+    </w:p>
+    <w:p>
+      <w:pPr>
+        <w:shd w:val="clear" w:color="auto" w:fill="2B2B2B"/>
+        <w:tabs>
+          <w:tab w:val="left" w:pos="916"/>
+          <w:tab w:val="left" w:pos="1832"/>
+          <w:tab w:val="left" w:pos="2748"/>
+          <w:tab w:val="left" w:pos="3664"/>
+          <w:tab w:val="left" w:pos="4580"/>
+          <w:tab w:val="left" w:pos="5496"/>
+          <w:tab w:val="left" w:pos="6412"/>
+          <w:tab w:val="left" w:pos="7328"/>
+          <w:tab w:val="left" w:pos="8244"/>
+          <w:tab w:val="left" w:pos="9160"/>
+          <w:tab w:val="left" w:pos="10076"/>
+          <w:tab w:val="left" w:pos="10992"/>
+          <w:tab w:val="left" w:pos="11908"/>
+          <w:tab w:val="left" w:pos="12824"/>
+          <w:tab w:val="left" w:pos="13740"/>
+          <w:tab w:val="left" w:pos="14656"/>
+        </w:tabs>
+        <w:spacing w:after="0" w:line="240" w:lineRule="auto"/>
+        <w:rPr>
+          <w:rFonts w:ascii="Courier New" w:eastAsia="Times New Roman" w:hAnsi="Courier New" w:cs="Courier New"/>
+          <w:color w:val="CC7832"/>
+          <w:sz w:val="18"/>
+          <w:szCs w:val="18"/>
+          <w:shd w:val="clear" w:color="auto" w:fill="232525"/>
+          <w:lang w:val="en-US"/>
+        </w:rPr>
+      </w:pPr>
+    </w:p>
+    <w:p>
+      <w:pPr>
+        <w:pStyle w:val="HTML-voorafopgemaakt"/>
+        <w:shd w:val="clear" w:color="auto" w:fill="2B2B2B"/>
+        <w:rPr>
+          <w:color w:val="A9B7C6"/>
+          <w:sz w:val="18"/>
+          <w:szCs w:val="18"/>
+          <w:lang w:val="en-US"/>
+        </w:rPr>
+      </w:pPr>
+      <w:r>
+        <w:rPr>
+          <w:color w:val="9876AA"/>
+          <w:sz w:val="18"/>
+          <w:szCs w:val="18"/>
+          <w:shd w:val="clear" w:color="auto" w:fill="232525"/>
+          <w:lang w:val="en-US"/>
+        </w:rPr>
+        <w:t xml:space="preserve">$games </w:t>
+      </w:r>
+      <w:r>
+        <w:rPr>
+          <w:color w:val="A9B7C6"/>
+          <w:sz w:val="18"/>
+          <w:szCs w:val="18"/>
+          <w:shd w:val="clear" w:color="auto" w:fill="232525"/>
+          <w:lang w:val="en-US"/>
+        </w:rPr>
+        <w:t xml:space="preserve">= </w:t>
+      </w:r>
+      <w:r>
+        <w:rPr>
+          <w:b/>
+          <w:bCs/>
+          <w:color w:val="CC7832"/>
+          <w:sz w:val="18"/>
+          <w:szCs w:val="18"/>
+          <w:shd w:val="clear" w:color="auto" w:fill="232525"/>
+          <w:lang w:val="en-US"/>
+        </w:rPr>
+        <w:t xml:space="preserve">new </w:t>
+      </w:r>
+      <w:proofErr w:type="spellStart"/>
+      <w:r>
+        <w:rPr>
+          <w:color w:val="A9B7C6"/>
+          <w:sz w:val="18"/>
+          <w:szCs w:val="18"/>
+          <w:shd w:val="clear" w:color="auto" w:fill="232525"/>
+          <w:lang w:val="en-US"/>
+        </w:rPr>
+        <w:t>GiantBombApi</w:t>
+      </w:r>
+      <w:proofErr w:type="spellEnd"/>
+      <w:r>
+        <w:rPr>
+          <w:color w:val="A9B7C6"/>
+          <w:sz w:val="18"/>
+          <w:szCs w:val="18"/>
+          <w:shd w:val="clear" w:color="auto" w:fill="232525"/>
+          <w:lang w:val="en-US"/>
+        </w:rPr>
+        <w:t>()</w:t>
+      </w:r>
+      <w:r>
+        <w:rPr>
+          <w:color w:val="CC7832"/>
+          <w:sz w:val="18"/>
+          <w:szCs w:val="18"/>
+          <w:shd w:val="clear" w:color="auto" w:fill="232525"/>
+          <w:lang w:val="en-US"/>
+        </w:rPr>
+        <w:t>;</w:t>
+      </w:r>
+      <w:r>
+        <w:rPr>
+          <w:color w:val="CC7832"/>
+          <w:sz w:val="18"/>
+          <w:szCs w:val="18"/>
+          <w:shd w:val="clear" w:color="auto" w:fill="232525"/>
+          <w:lang w:val="en-US"/>
+        </w:rPr>
+        <w:br/>
+      </w:r>
+      <w:r>
+        <w:rPr>
+          <w:color w:val="9876AA"/>
+          <w:sz w:val="18"/>
+          <w:szCs w:val="18"/>
+          <w:shd w:val="clear" w:color="auto" w:fill="232525"/>
+          <w:lang w:val="en-US"/>
+        </w:rPr>
+        <w:t>$</w:t>
+      </w:r>
+      <w:proofErr w:type="spellStart"/>
+      <w:r>
+        <w:rPr>
+          <w:color w:val="9876AA"/>
+          <w:sz w:val="18"/>
+          <w:szCs w:val="18"/>
+          <w:shd w:val="clear" w:color="auto" w:fill="232525"/>
+          <w:lang w:val="en-US"/>
+        </w:rPr>
+        <w:t>gamesArray</w:t>
+      </w:r>
+      <w:proofErr w:type="spellEnd"/>
+      <w:r>
+        <w:rPr>
+          <w:color w:val="9876AA"/>
+          <w:sz w:val="18"/>
+          <w:szCs w:val="18"/>
+          <w:shd w:val="clear" w:color="auto" w:fill="232525"/>
+          <w:lang w:val="en-US"/>
+        </w:rPr>
+        <w:t xml:space="preserve"> </w:t>
+      </w:r>
+      <w:r>
+        <w:rPr>
+          <w:color w:val="A9B7C6"/>
+          <w:sz w:val="18"/>
+          <w:szCs w:val="18"/>
+          <w:shd w:val="clear" w:color="auto" w:fill="232525"/>
+          <w:lang w:val="en-US"/>
+        </w:rPr>
+        <w:t xml:space="preserve">= </w:t>
+      </w:r>
+      <w:r>
+        <w:rPr>
+          <w:color w:val="9876AA"/>
+          <w:sz w:val="18"/>
+          <w:szCs w:val="18"/>
+          <w:shd w:val="clear" w:color="auto" w:fill="232525"/>
+          <w:lang w:val="en-US"/>
+        </w:rPr>
+        <w:t>$games</w:t>
+      </w:r>
+      <w:r>
+        <w:rPr>
+          <w:color w:val="A9B7C6"/>
+          <w:sz w:val="18"/>
+          <w:szCs w:val="18"/>
+          <w:shd w:val="clear" w:color="auto" w:fill="232525"/>
+          <w:lang w:val="en-US"/>
+        </w:rPr>
+        <w:t>-&gt;</w:t>
+      </w:r>
+      <w:proofErr w:type="spellStart"/>
+      <w:r>
+        <w:rPr>
+          <w:color w:val="FFC66D"/>
+          <w:sz w:val="18"/>
+          <w:szCs w:val="18"/>
+          <w:shd w:val="clear" w:color="auto" w:fill="232525"/>
+          <w:lang w:val="en-US"/>
+        </w:rPr>
+        <w:t>getGameNameById</w:t>
+      </w:r>
+      <w:bookmarkStart w:id="0" w:name="_GoBack"/>
+      <w:bookmarkEnd w:id="0"/>
+      <w:proofErr w:type="spellEnd"/>
+      <w:r>
+        <w:rPr>
+          <w:color w:val="A9B7C6"/>
+          <w:sz w:val="18"/>
+          <w:szCs w:val="18"/>
+          <w:shd w:val="clear" w:color="auto" w:fill="232525"/>
+          <w:lang w:val="en-US"/>
+        </w:rPr>
+        <w:t>(</w:t>
+      </w:r>
+      <w:r>
+        <w:rPr>
+          <w:color w:val="6897BB"/>
+          <w:sz w:val="18"/>
+          <w:szCs w:val="18"/>
+          <w:shd w:val="clear" w:color="auto" w:fill="232525"/>
+          <w:lang w:val="en-US"/>
+        </w:rPr>
+        <w:t>46090</w:t>
+      </w:r>
+      <w:r>
+        <w:rPr>
+          <w:color w:val="A9B7C6"/>
+          <w:sz w:val="18"/>
+          <w:szCs w:val="18"/>
+          <w:shd w:val="clear" w:color="auto" w:fill="232525"/>
+          <w:lang w:val="en-US"/>
+        </w:rPr>
+        <w:t>)</w:t>
+      </w:r>
+      <w:r>
+        <w:rPr>
+          <w:color w:val="CC7832"/>
+          <w:sz w:val="18"/>
+          <w:szCs w:val="18"/>
+          <w:shd w:val="clear" w:color="auto" w:fill="232525"/>
+          <w:lang w:val="en-US"/>
+        </w:rPr>
+        <w:t>;</w:t>
+      </w:r>
+      <w:r>
+        <w:rPr>
+          <w:color w:val="CC7832"/>
+          <w:sz w:val="18"/>
+          <w:szCs w:val="18"/>
+          <w:shd w:val="clear" w:color="auto" w:fill="232525"/>
+          <w:lang w:val="en-US"/>
+        </w:rPr>
+        <w:t xml:space="preserve"> // output </w:t>
+      </w:r>
+      <w:r>
+        <w:rPr>
+          <w:color w:val="CC7832"/>
+          <w:sz w:val="18"/>
+          <w:szCs w:val="18"/>
+          <w:shd w:val="clear" w:color="auto" w:fill="232525"/>
+          <w:lang w:val="en-US"/>
+        </w:rPr>
+        <w:t>is string</w:t>
+      </w:r>
+    </w:p>
+    <w:p>
+      <w:pPr>
+        <w:shd w:val="clear" w:color="auto" w:fill="2B2B2B"/>
+        <w:tabs>
+          <w:tab w:val="left" w:pos="916"/>
+          <w:tab w:val="left" w:pos="1832"/>
+          <w:tab w:val="left" w:pos="2748"/>
+          <w:tab w:val="left" w:pos="3664"/>
+          <w:tab w:val="left" w:pos="4580"/>
+          <w:tab w:val="left" w:pos="5496"/>
+          <w:tab w:val="left" w:pos="6412"/>
+          <w:tab w:val="left" w:pos="7328"/>
+          <w:tab w:val="left" w:pos="8244"/>
+          <w:tab w:val="left" w:pos="9160"/>
+          <w:tab w:val="left" w:pos="10076"/>
+          <w:tab w:val="left" w:pos="10992"/>
+          <w:tab w:val="left" w:pos="11908"/>
+          <w:tab w:val="left" w:pos="12824"/>
+          <w:tab w:val="left" w:pos="13740"/>
+          <w:tab w:val="left" w:pos="14656"/>
+        </w:tabs>
+        <w:spacing w:after="0" w:line="240" w:lineRule="auto"/>
+        <w:rPr>
+          <w:rFonts w:ascii="Courier New" w:eastAsia="Times New Roman" w:hAnsi="Courier New" w:cs="Courier New"/>
+          <w:color w:val="CC7832"/>
+          <w:sz w:val="18"/>
+          <w:szCs w:val="18"/>
+          <w:shd w:val="clear" w:color="auto" w:fill="232525"/>
           <w:lang w:val="en-US"/>
         </w:rPr>
       </w:pPr>
@@ -1723,6 +2212,7 @@
   <w:style w:type="character" w:default="1" w:styleId="Standaardalinea-lettertype">
     <w:name w:val="Default Paragraph Font"/>
     <w:uiPriority w:val="1"/>
+    <w:semiHidden/>
     <w:unhideWhenUsed/>
   </w:style>
   <w:style w:type="table" w:default="1" w:styleId="Standaardtabel">

</xml_diff>